<commit_message>
update add lua 5.2
Signed-off-by: noahzaozao <234082230@qq.com>
</commit_message>
<xml_diff>
--- a/roWebSystem.docx
+++ b/roWebSystem.docx
@@ -239,9 +239,6 @@
                   </w:rPr>
                   <w:alias w:val="日期"/>
                   <w:id w:val="13406932"/>
-                  <w:placeholder>
-                    <w:docPart w:val="945B420123E5462EB41AE0334C16E029"/>
-                  </w:placeholder>
                   <w:dataBinding w:prefixMappings="xmlns:ns0='http://schemas.microsoft.com/office/2006/coverPageProps'" w:xpath="/ns0:CoverPageProperties[1]/ns0:PublishDate[1]" w:storeItemID="{55AF091B-3C7A-41E3-B477-F2FDAA23CFDA}"/>
                   <w:date w:fullDate="2013-07-24T00:00:00Z">
                     <w:dateFormat w:val="yyyy/M/d"/>
@@ -1614,6 +1611,39 @@
         <w:t>starling</w:t>
       </w:r>
     </w:p>
+    <w:p>
+      <w:pPr>
+        <w:rPr>
+          <w:rFonts w:hint="eastAsia"/>
+        </w:rPr>
+      </w:pPr>
+    </w:p>
+    <w:p>
+      <w:pPr>
+        <w:rPr>
+          <w:rFonts w:hint="eastAsia"/>
+        </w:rPr>
+      </w:pPr>
+      <w:r>
+        <w:rPr>
+          <w:rFonts w:hint="eastAsia"/>
+        </w:rPr>
+        <w:t>[dllLua]</w:t>
+      </w:r>
+    </w:p>
+    <w:p>
+      <w:pPr>
+        <w:rPr>
+          <w:rFonts w:hint="eastAsia"/>
+        </w:rPr>
+      </w:pPr>
+      <w:r>
+        <w:rPr>
+          <w:rFonts w:hint="eastAsia"/>
+        </w:rPr>
+        <w:t>flascc lua5.2</w:t>
+      </w:r>
+    </w:p>
     <w:p/>
     <w:p>
       <w:r>
@@ -1680,11 +1710,6 @@
     </w:p>
     <w:p/>
     <w:p>
-      <w:pPr>
-        <w:rPr>
-          <w:rFonts w:hint="eastAsia"/>
-        </w:rPr>
-      </w:pPr>
       <w:r>
         <w:rPr>
           <w:rFonts w:hint="eastAsia"/>
@@ -1711,11 +1736,6 @@
       </w:r>
     </w:p>
     <w:p>
-      <w:pPr>
-        <w:rPr>
-          <w:rFonts w:hint="eastAsia"/>
-        </w:rPr>
-      </w:pPr>
       <w:r>
         <w:rPr>
           <w:rFonts w:hint="eastAsia"/>
@@ -1724,11 +1744,6 @@
       </w:r>
     </w:p>
     <w:p>
-      <w:pPr>
-        <w:rPr>
-          <w:rFonts w:hint="eastAsia"/>
-        </w:rPr>
-      </w:pPr>
       <w:r>
         <w:rPr>
           <w:rFonts w:hint="eastAsia"/>
@@ -1737,11 +1752,6 @@
       </w:r>
     </w:p>
     <w:p>
-      <w:pPr>
-        <w:rPr>
-          <w:rFonts w:hint="eastAsia"/>
-        </w:rPr>
-      </w:pPr>
       <w:r>
         <w:rPr>
           <w:rFonts w:hint="eastAsia"/>
@@ -1749,26 +1759,73 @@
         <w:t>inoah.game</w:t>
       </w:r>
     </w:p>
-    <w:p>
-      <w:bookmarkStart w:id="3" w:name="_GoBack"/>
-      <w:bookmarkEnd w:id="3"/>
-    </w:p>
+    <w:p/>
     <w:p>
       <w:pPr>
         <w:pStyle w:val="2"/>
+        <w:rPr>
+          <w:rFonts w:hint="eastAsia"/>
+        </w:rPr>
       </w:pPr>
-      <w:bookmarkStart w:id="4" w:name="_Toc362446161"/>
+      <w:bookmarkStart w:id="3" w:name="_Toc362446161"/>
       <w:r>
         <w:t>inoah.</w:t>
       </w:r>
+      <w:bookmarkEnd w:id="3"/>
+      <w:r>
+        <w:rPr>
+          <w:rFonts w:hint="eastAsia"/>
+        </w:rPr>
+        <w:t>game</w:t>
+      </w:r>
+    </w:p>
+    <w:p>
+      <w:pPr>
+        <w:rPr>
+          <w:rFonts w:hint="eastAsia"/>
+        </w:rPr>
+      </w:pPr>
+      <w:r>
+        <w:rPr>
+          <w:rFonts w:hint="eastAsia"/>
+        </w:rPr>
+        <w:t>p</w:t>
+      </w:r>
+      <w:r>
+        <w:rPr>
+          <w:rFonts w:hint="eastAsia"/>
+        </w:rPr>
+        <w:t>e</w:t>
+      </w:r>
+      <w:r>
+        <w:rPr>
+          <w:rFonts w:hint="eastAsia"/>
+        </w:rPr>
+        <w:t>r</w:t>
+      </w:r>
+      <w:bookmarkStart w:id="4" w:name="_GoBack"/>
       <w:bookmarkEnd w:id="4"/>
       <w:r>
         <w:rPr>
           <w:rFonts w:hint="eastAsia"/>
         </w:rPr>
-        <w:t>game</w:t>
-      </w:r>
-    </w:p>
+        <w:t>Loader-&gt;Client-&gt;dll</w:t>
+      </w:r>
+      <w:r>
+        <w:rPr>
+          <w:rFonts w:hint="eastAsia"/>
+        </w:rPr>
+        <w:t>Lua</w:t>
+      </w:r>
+    </w:p>
+    <w:p>
+      <w:pPr>
+        <w:rPr>
+          <w:rFonts w:hint="eastAsia"/>
+        </w:rPr>
+      </w:pPr>
+    </w:p>
+    <w:p/>
     <w:p>
       <w:r>
         <w:t>ClientD5RoDemo</w:t>
@@ -2139,28 +2196,6 @@
         </w:rPr>
         <w:t>battleMgr-&gt;battleMediator</w:t>
       </w:r>
-    </w:p>
-    <w:p>
-      <w:pPr>
-        <w:rPr>
-          <w:rFonts w:ascii="微软雅黑" w:eastAsia="微软雅黑" w:cs="微软雅黑"/>
-          <w:color w:val="000000"/>
-          <w:kern w:val="0"/>
-          <w:sz w:val="18"/>
-          <w:szCs w:val="18"/>
-        </w:rPr>
-      </w:pPr>
-    </w:p>
-    <w:p>
-      <w:pPr>
-        <w:rPr>
-          <w:rFonts w:ascii="微软雅黑" w:eastAsia="微软雅黑" w:cs="微软雅黑"/>
-          <w:color w:val="000000"/>
-          <w:kern w:val="0"/>
-          <w:sz w:val="18"/>
-          <w:szCs w:val="18"/>
-        </w:rPr>
-      </w:pPr>
     </w:p>
     <w:p>
       <w:pPr>
@@ -3315,7 +3350,7 @@
             <w:noProof/>
             <w:lang w:val="zh-CN"/>
           </w:rPr>
-          <w:t>3</w:t>
+          <w:t>2</w:t>
         </w:r>
         <w:r>
           <w:fldChar w:fldCharType="end"/>
@@ -4598,50 +4633,6 @@
         </w:p>
       </w:docPartBody>
     </w:docPart>
-    <w:docPart>
-      <w:docPartPr>
-        <w:name w:val="4EC26549A6DD434AAFA957B0D0B4CE87"/>
-        <w:category>
-          <w:name w:val="常规"/>
-          <w:gallery w:val="placeholder"/>
-        </w:category>
-        <w:types>
-          <w:type w:val="bbPlcHdr"/>
-        </w:types>
-        <w:behaviors>
-          <w:behavior w:val="content"/>
-        </w:behaviors>
-        <w:guid w:val="{EEA351E0-BB66-4A46-B393-16B43A4B9014}"/>
-      </w:docPartPr>
-      <w:docPartBody>
-        <w:p>
-          <w:pPr>
-            <w:pStyle w:val="4EC26549A6DD434AAFA957B0D0B4CE87"/>
-          </w:pPr>
-          <w:r>
-            <w:rPr>
-              <w:color w:val="4F81BD" w:themeColor="accent1"/>
-              <w:lang w:val="zh-CN"/>
-            </w:rPr>
-            <w:t>[</w:t>
-          </w:r>
-          <w:r>
-            <w:rPr>
-              <w:color w:val="4F81BD" w:themeColor="accent1"/>
-              <w:lang w:val="zh-CN"/>
-            </w:rPr>
-            <w:t>键入作者姓名</w:t>
-          </w:r>
-          <w:r>
-            <w:rPr>
-              <w:color w:val="4F81BD" w:themeColor="accent1"/>
-              <w:lang w:val="zh-CN"/>
-            </w:rPr>
-            <w:t>]</w:t>
-          </w:r>
-        </w:p>
-      </w:docPartBody>
-    </w:docPart>
   </w:docParts>
 </w:glossaryDocument>
 </file>
@@ -4720,6 +4711,7 @@
   <w:rsids>
     <w:rsidRoot w:val="00BD03ED"/>
     <w:rsid w:val="000C7F6B"/>
+    <w:rsid w:val="00A0403C"/>
     <w:rsid w:val="00AA3570"/>
     <w:rsid w:val="00BD03ED"/>
     <w:rsid w:val="00F927FA"/>
@@ -5570,7 +5562,7 @@
 </file>
 
 <file path=customXml/itemProps2.xml><?xml version="1.0" encoding="utf-8"?>
-<ds:datastoreItem xmlns:ds="http://schemas.openxmlformats.org/officeDocument/2006/customXml" ds:itemID="{9A4E5C1F-B79E-4FB3-9BB9-DFAA7C448DE1}">
+<ds:datastoreItem xmlns:ds="http://schemas.openxmlformats.org/officeDocument/2006/customXml" ds:itemID="{D9648FFA-C6E9-415C-A9F1-096EC8923F63}">
   <ds:schemaRefs>
     <ds:schemaRef ds:uri="http://schemas.openxmlformats.org/officeDocument/2006/bibliography"/>
   </ds:schemaRefs>

</xml_diff>